<commit_message>
update Overview Use Case
</commit_message>
<xml_diff>
--- a/document/report/Report3_v0.4.docx
+++ b/document/report/Report3_v0.4.docx
@@ -2237,7 +2237,7 @@
           <wp:inline distT="0" distB="0" distL="0" distR="0">
             <wp:extent cx="5943600" cy="6272530"/>
             <wp:effectExtent l="0" t="0" r="0" b="0"/>
-            <wp:docPr id="2" name="Picture 2"/>
+            <wp:docPr id="5" name="Picture 5"/>
             <wp:cNvGraphicFramePr>
               <a:graphicFrameLocks xmlns:a="http://schemas.openxmlformats.org/drawingml/2006/main" noChangeAspect="1"/>
             </wp:cNvGraphicFramePr>
@@ -2245,7 +2245,7 @@
               <a:graphicData uri="http://schemas.openxmlformats.org/drawingml/2006/picture">
                 <pic:pic xmlns:pic="http://schemas.openxmlformats.org/drawingml/2006/picture">
                   <pic:nvPicPr>
-                    <pic:cNvPr id="2" name="OverviewUsecasev04.jpg"/>
+                    <pic:cNvPr id="5" name="SystemOverViewUseCase.jpg"/>
                     <pic:cNvPicPr/>
                   </pic:nvPicPr>
                   <pic:blipFill>
@@ -2307,6 +2307,8 @@
       <w:r>
         <w:t>case</w:t>
       </w:r>
+      <w:bookmarkStart w:id="10" w:name="_GoBack"/>
+      <w:bookmarkEnd w:id="10"/>
     </w:p>
     <w:p>
       <w:r>
@@ -4415,8 +4417,8 @@
                       <w:rFonts w:ascii="Cambria" w:eastAsia="SimSun" w:hAnsi="Cambria"/>
                     </w:rPr>
                   </w:pPr>
-                  <w:bookmarkStart w:id="10" w:name="OLE_LINK30"/>
-                  <w:bookmarkStart w:id="11" w:name="OLE_LINK31"/>
+                  <w:bookmarkStart w:id="11" w:name="OLE_LINK30"/>
+                  <w:bookmarkStart w:id="12" w:name="OLE_LINK31"/>
                   <w:r>
                     <w:rPr>
                       <w:rFonts w:ascii="Cambria" w:eastAsia="SimSun" w:hAnsi="Cambria"/>
@@ -4443,8 +4445,8 @@
                     <w:t>“Address”: System display warning message: “please fill out this field”.</w:t>
                   </w:r>
                 </w:p>
-                <w:bookmarkEnd w:id="10"/>
                 <w:bookmarkEnd w:id="11"/>
+                <w:bookmarkEnd w:id="12"/>
                 <w:p>
                   <w:pPr>
                     <w:pStyle w:val="ListParagraph"/>
@@ -6188,8 +6190,6 @@
           <w:rFonts w:asciiTheme="majorHAnsi" w:hAnsiTheme="majorHAnsi"/>
         </w:rPr>
       </w:pPr>
-      <w:bookmarkStart w:id="12" w:name="_GoBack"/>
-      <w:bookmarkEnd w:id="12"/>
       <w:r>
         <w:rPr>
           <w:rFonts w:asciiTheme="majorHAnsi" w:hAnsiTheme="majorHAnsi"/>
@@ -34580,13 +34580,7 @@
               <w:rPr>
                 <w:rFonts w:ascii="Cambria" w:hAnsi="Cambria"/>
               </w:rPr>
-              <w:t>sign</w:t>
-            </w:r>
-            <w:r>
-              <w:rPr>
-                <w:rFonts w:ascii="Cambria" w:hAnsi="Cambria"/>
-              </w:rPr>
-              <w:t xml:space="preserve"> up</w:t>
+              <w:t>sign up</w:t>
             </w:r>
             <w:r>
               <w:rPr>
@@ -34637,13 +34631,7 @@
               <w:rPr>
                 <w:rFonts w:ascii="Cambria" w:hAnsi="Cambria"/>
               </w:rPr>
-              <w:t>sign</w:t>
-            </w:r>
-            <w:r>
-              <w:rPr>
-                <w:rFonts w:ascii="Cambria" w:hAnsi="Cambria"/>
-              </w:rPr>
-              <w:t xml:space="preserve"> up</w:t>
+              <w:t>sign up</w:t>
             </w:r>
             <w:r>
               <w:rPr>
@@ -39304,19 +39292,7 @@
               <w:rPr>
                 <w:rFonts w:ascii="Cambria" w:hAnsi="Cambria"/>
               </w:rPr>
-              <w:t>sign</w:t>
-            </w:r>
-            <w:r>
-              <w:rPr>
-                <w:rFonts w:ascii="Cambria" w:hAnsi="Cambria"/>
-              </w:rPr>
-              <w:t>s</w:t>
-            </w:r>
-            <w:r>
-              <w:rPr>
-                <w:rFonts w:ascii="Cambria" w:hAnsi="Cambria"/>
-              </w:rPr>
-              <w:t xml:space="preserve"> out</w:t>
+              <w:t>signs out</w:t>
             </w:r>
             <w:r>
               <w:rPr>

</xml_diff>